<commit_message>
Code added and tidy up
Added code to introduce ability to read bme280 and started separating other code into appropriate files.
</commit_message>
<xml_diff>
--- a/Documentation/Introduction.docx
+++ b/Documentation/Introduction.docx
@@ -142,6 +142,9 @@
       <w:r>
         <w:t xml:space="preserve"> configure the thresholds for the sensors. These thresholds determine whether the buggy should send a message to the controller/s or the server when the thresholds have been crossed.</w:t>
       </w:r>
+      <w:r>
+        <w:t xml:space="preserve"> Can change the frequency of sending back data to the clients.</w:t>
+      </w:r>
     </w:p>
     <w:p>
       <w:r>
@@ -153,12 +156,31 @@
         <w:t>Autonomous Mode</w:t>
       </w:r>
       <w:r>
-        <w:t xml:space="preserve"> – In autonomous mode the buggy can report if some readings are too high or too low. For example temperature</w:t>
+        <w:t xml:space="preserve"> – In autonomous mode the buggy can report if some readings are too high or too low. For </w:t>
+      </w:r>
+      <w:proofErr w:type="gramStart"/>
+      <w:r>
+        <w:t>example</w:t>
+      </w:r>
+      <w:proofErr w:type="gramEnd"/>
+      <w:r>
+        <w:t xml:space="preserve"> temperature</w:t>
       </w:r>
     </w:p>
     <w:p>
       <w:r>
         <w:t>Supervisor Mode</w:t>
+      </w:r>
+    </w:p>
+    <w:p/>
+    <w:p>
+      <w:proofErr w:type="gramStart"/>
+      <w:r>
+        <w:t>Make  a</w:t>
+      </w:r>
+      <w:proofErr w:type="gramEnd"/>
+      <w:r>
+        <w:t xml:space="preserve"> list of libraries used.</w:t>
       </w:r>
     </w:p>
     <w:p/>

</xml_diff>

<commit_message>
Tidy and commented code and added documentation
-Added documentation files
-Commented controller client code
-tidied the controller client code
</commit_message>
<xml_diff>
--- a/Documentation/Introduction.docx
+++ b/Documentation/Introduction.docx
@@ -11,8 +11,96 @@
       </w:r>
     </w:p>
     <w:p>
-      <w:r>
-        <w:t>The distributed system has been developed to enable the monitoring of conditions of a large greenhouse using a motorised buggy fitted with a temperature, humidity, and a light sensor.</w:t>
+      <w:pPr>
+        <w:jc w:val="both"/>
+      </w:pPr>
+      <w:r>
+        <w:t xml:space="preserve">This document outlines the design, </w:t>
+      </w:r>
+      <w:r>
+        <w:t>implementation,</w:t>
+      </w:r>
+      <w:r>
+        <w:t xml:space="preserve"> and </w:t>
+      </w:r>
+      <w:r>
+        <w:t>testing of</w:t>
+      </w:r>
+      <w:r>
+        <w:t xml:space="preserve"> the </w:t>
+      </w:r>
+      <w:r>
+        <w:t>developed distributed system. The distributed system has been designed to enable the monitoring of conditions of a large greenhouse</w:t>
+      </w:r>
+      <w:r>
+        <w:t xml:space="preserve"> </w:t>
+      </w:r>
+      <w:r>
+        <w:t xml:space="preserve">using motorised buggies fitted with temperature, humidity, and light sensors. </w:t>
+      </w:r>
+      <w:r>
+        <w:t>This solution is an alternative to conventional methods where arrays of sensors are typically used to monitor conditions in large greenhouses.</w:t>
+      </w:r>
+    </w:p>
+    <w:p>
+      <w:pPr>
+        <w:jc w:val="both"/>
+      </w:pPr>
+      <w:r>
+        <w:t xml:space="preserve">The buggies can be </w:t>
+      </w:r>
+      <w:r>
+        <w:t>accessed</w:t>
+      </w:r>
+      <w:r>
+        <w:t xml:space="preserve"> remotely allowing the user</w:t>
+      </w:r>
+      <w:r>
+        <w:t>s</w:t>
+      </w:r>
+      <w:r>
+        <w:t xml:space="preserve"> to manually control or configure the buggy. Additionally, the user can set the buggy to autonomous mode </w:t>
+      </w:r>
+      <w:r>
+        <w:t>in which</w:t>
+      </w:r>
+      <w:r>
+        <w:t xml:space="preserve"> the buggy will auto</w:t>
+      </w:r>
+      <w:r>
+        <w:t>nomously</w:t>
+      </w:r>
+      <w:r>
+        <w:t xml:space="preserve"> </w:t>
+      </w:r>
+      <w:r>
+        <w:t>drive around the area by utilising light sensors and an ultrasonic sensor and collect data about the conditions in the greenhouse which will then be relayed back to the user.</w:t>
+      </w:r>
+      <w:r>
+        <w:t xml:space="preserve"> The distributed system uses a server to allow multiple </w:t>
+      </w:r>
+      <w:proofErr w:type="gramStart"/>
+      <w:r>
+        <w:t>user</w:t>
+      </w:r>
+      <w:proofErr w:type="gramEnd"/>
+      <w:r>
+        <w:t xml:space="preserve"> to interact with buggies available on the network.</w:t>
+      </w:r>
+      <w:r>
+        <w:t xml:space="preserve"> </w:t>
+      </w:r>
+      <w:r>
+        <w:rPr>
+          <w:color w:val="FF0000"/>
+        </w:rPr>
+        <w:t>Point t</w:t>
+      </w:r>
+      <w:r>
+        <w:rPr>
+          <w:color w:val="FF0000"/>
+        </w:rPr>
+        <w:t>o the detailed list of objectives below and change the paragraph to make it sound like I will introduce the functionality and not that I already did it.</w:t>
       </w:r>
     </w:p>
     <w:p/>
@@ -33,18 +121,7 @@
         <w:t xml:space="preserve">The system has to be capable </w:t>
       </w:r>
       <w:r>
-        <w:t xml:space="preserve">of allowing multiple users and multiple buggies to interact without any collisions or interference from other clients. </w:t>
-      </w:r>
-      <w:commentRangeStart w:id="0"/>
-      <w:r>
-        <w:t>The ‘controller client’ should be able to choose what buggy they want to control provided that it is not being controlled by another clients.</w:t>
-      </w:r>
-      <w:commentRangeEnd w:id="0"/>
-      <w:r>
-        <w:rPr>
-          <w:rStyle w:val="CommentReference"/>
-        </w:rPr>
-        <w:commentReference w:id="0"/>
+        <w:t>of allowing multiple users and multiple buggies to interact without any collisions or interference from other clients.</w:t>
       </w:r>
     </w:p>
     <w:p>
@@ -107,9 +184,18 @@
         </w:numPr>
       </w:pPr>
       <w:r>
-        <w:t xml:space="preserve">The controller should be able to control the movement of the buggy and configure it if necessary. The buggy </w:t>
-      </w:r>
-      <w:r>
+        <w:t xml:space="preserve">The controller should be able to control the movement of the buggy and configure it if necessary. </w:t>
+      </w:r>
+      <w:r>
+        <w:rPr>
+          <w:color w:val="FF0000"/>
+        </w:rPr>
+        <w:t xml:space="preserve">The buggy </w:t>
+      </w:r>
+      <w:r>
+        <w:rPr>
+          <w:color w:val="FF0000"/>
+        </w:rPr>
         <w:t>should stop moving if it encounters an object but should let the controller move in another direction to find another path.</w:t>
       </w:r>
     </w:p>
@@ -122,10 +208,12 @@
         </w:numPr>
       </w:pPr>
       <w:r>
-        <w:t>In autonomous mode, the buggy will send messages to the client or server if any of the readings cross a certain threshold.</w:t>
-      </w:r>
-    </w:p>
-    <w:p/>
+        <w:t>In autonomous mode, the buggy will send</w:t>
+      </w:r>
+      <w:r>
+        <w:t xml:space="preserve"> data back to the connected controller client automatically. Additionally, the buggy will be able to move around autonomously avoiding obstacles in its way.</w:t>
+      </w:r>
+    </w:p>
     <w:p/>
     <w:p>
       <w:r>
@@ -193,45 +281,6 @@
     </w:sectPr>
   </w:body>
 </w:document>
-</file>
-
-<file path=word/comments.xml><?xml version="1.0" encoding="utf-8"?>
-<w:comments xmlns:wpc="http://schemas.microsoft.com/office/word/2010/wordprocessingCanvas" xmlns:cx="http://schemas.microsoft.com/office/drawing/2014/chartex" xmlns:cx1="http://schemas.microsoft.com/office/drawing/2015/9/8/chartex" xmlns:cx2="http://schemas.microsoft.com/office/drawing/2015/10/21/chartex" xmlns:cx3="http://schemas.microsoft.com/office/drawing/2016/5/9/chartex" xmlns:cx4="http://schemas.microsoft.com/office/drawing/2016/5/10/chartex" xmlns:cx5="http://schemas.microsoft.com/office/drawing/2016/5/11/chartex" xmlns:cx6="http://schemas.microsoft.com/office/drawing/2016/5/12/chartex" xmlns:cx7="http://schemas.microsoft.com/office/drawing/2016/5/13/chartex" xmlns:cx8="http://schemas.microsoft.com/office/drawing/2016/5/14/chartex" xmlns:mc="http://schemas.openxmlformats.org/markup-compatibility/2006" xmlns:aink="http://schemas.microsoft.com/office/drawing/2016/ink" xmlns:am3d="http://schemas.microsoft.com/office/drawing/2017/model3d" xmlns:o="urn:schemas-microsoft-com:office:office" xmlns:r="http://schemas.openxmlformats.org/officeDocument/2006/relationships" xmlns:m="http://schemas.openxmlformats.org/officeDocument/2006/math" xmlns:v="urn:schemas-microsoft-com:vml" xmlns:wp14="http://schemas.microsoft.com/office/word/2010/wordprocessingDrawing" xmlns:wp="http://schemas.openxmlformats.org/drawingml/2006/wordprocessingDrawing" xmlns:w10="urn:schemas-microsoft-com:office:word" xmlns:w="http://schemas.openxmlformats.org/wordprocessingml/2006/main" xmlns:w14="http://schemas.microsoft.com/office/word/2010/wordml" xmlns:w15="http://schemas.microsoft.com/office/word/2012/wordml" xmlns:w16cex="http://schemas.microsoft.com/office/word/2018/wordml/cex" xmlns:w16cid="http://schemas.microsoft.com/office/word/2016/wordml/cid" xmlns:w16="http://schemas.microsoft.com/office/word/2018/wordml" xmlns:w16se="http://schemas.microsoft.com/office/word/2015/wordml/symex" xmlns:wpg="http://schemas.microsoft.com/office/word/2010/wordprocessingGroup" xmlns:wpi="http://schemas.microsoft.com/office/word/2010/wordprocessingInk" xmlns:wne="http://schemas.microsoft.com/office/word/2006/wordml" xmlns:wps="http://schemas.microsoft.com/office/word/2010/wordprocessingShape" mc:Ignorable="w14 w15 w16se w16cid w16 w16cex wp14">
-  <w:comment w:id="0" w:author="Zbigniew" w:date="2020-12-04T09:28:00Z" w:initials="Z">
-    <w:p>
-      <w:pPr>
-        <w:pStyle w:val="CommentText"/>
-      </w:pPr>
-      <w:r>
-        <w:rPr>
-          <w:rStyle w:val="CommentReference"/>
-        </w:rPr>
-        <w:annotationRef/>
-      </w:r>
-      <w:r>
-        <w:t>This could be turned into how I implemented the system and made sure that the system allows this functionality.</w:t>
-      </w:r>
-    </w:p>
-  </w:comment>
-</w:comments>
-</file>
-
-<file path=word/commentsExtended.xml><?xml version="1.0" encoding="utf-8"?>
-<w15:commentsEx xmlns:wpc="http://schemas.microsoft.com/office/word/2010/wordprocessingCanvas" xmlns:cx="http://schemas.microsoft.com/office/drawing/2014/chartex" xmlns:cx1="http://schemas.microsoft.com/office/drawing/2015/9/8/chartex" xmlns:cx2="http://schemas.microsoft.com/office/drawing/2015/10/21/chartex" xmlns:cx3="http://schemas.microsoft.com/office/drawing/2016/5/9/chartex" xmlns:cx4="http://schemas.microsoft.com/office/drawing/2016/5/10/chartex" xmlns:cx5="http://schemas.microsoft.com/office/drawing/2016/5/11/chartex" xmlns:cx6="http://schemas.microsoft.com/office/drawing/2016/5/12/chartex" xmlns:cx7="http://schemas.microsoft.com/office/drawing/2016/5/13/chartex" xmlns:cx8="http://schemas.microsoft.com/office/drawing/2016/5/14/chartex" xmlns:mc="http://schemas.openxmlformats.org/markup-compatibility/2006" xmlns:aink="http://schemas.microsoft.com/office/drawing/2016/ink" xmlns:am3d="http://schemas.microsoft.com/office/drawing/2017/model3d" xmlns:o="urn:schemas-microsoft-com:office:office" xmlns:r="http://schemas.openxmlformats.org/officeDocument/2006/relationships" xmlns:m="http://schemas.openxmlformats.org/officeDocument/2006/math" xmlns:v="urn:schemas-microsoft-com:vml" xmlns:wp14="http://schemas.microsoft.com/office/word/2010/wordprocessingDrawing" xmlns:wp="http://schemas.openxmlformats.org/drawingml/2006/wordprocessingDrawing" xmlns:w10="urn:schemas-microsoft-com:office:word" xmlns:w="http://schemas.openxmlformats.org/wordprocessingml/2006/main" xmlns:w14="http://schemas.microsoft.com/office/word/2010/wordml" xmlns:w15="http://schemas.microsoft.com/office/word/2012/wordml" xmlns:w16cex="http://schemas.microsoft.com/office/word/2018/wordml/cex" xmlns:w16cid="http://schemas.microsoft.com/office/word/2016/wordml/cid" xmlns:w16="http://schemas.microsoft.com/office/word/2018/wordml" xmlns:w16se="http://schemas.microsoft.com/office/word/2015/wordml/symex" xmlns:wpg="http://schemas.microsoft.com/office/word/2010/wordprocessingGroup" xmlns:wpi="http://schemas.microsoft.com/office/word/2010/wordprocessingInk" xmlns:wne="http://schemas.microsoft.com/office/word/2006/wordml" xmlns:wps="http://schemas.microsoft.com/office/word/2010/wordprocessingShape" mc:Ignorable="w14 w15 w16se w16cid w16 w16cex wp14">
-  <w15:commentEx w15:paraId="0756537D" w15:done="0"/>
-</w15:commentsEx>
-</file>
-
-<file path=word/commentsExtensible.xml><?xml version="1.0" encoding="utf-8"?>
-<w16cex:commentsExtensible xmlns:wpc="http://schemas.microsoft.com/office/word/2010/wordprocessingCanvas" xmlns:cx="http://schemas.microsoft.com/office/drawing/2014/chartex" xmlns:cx1="http://schemas.microsoft.com/office/drawing/2015/9/8/chartex" xmlns:cx2="http://schemas.microsoft.com/office/drawing/2015/10/21/chartex" xmlns:cx3="http://schemas.microsoft.com/office/drawing/2016/5/9/chartex" xmlns:cx4="http://schemas.microsoft.com/office/drawing/2016/5/10/chartex" xmlns:cx5="http://schemas.microsoft.com/office/drawing/2016/5/11/chartex" xmlns:cx6="http://schemas.microsoft.com/office/drawing/2016/5/12/chartex" xmlns:cx7="http://schemas.microsoft.com/office/drawing/2016/5/13/chartex" xmlns:cx8="http://schemas.microsoft.com/office/drawing/2016/5/14/chartex" xmlns:mc="http://schemas.openxmlformats.org/markup-compatibility/2006" xmlns:aink="http://schemas.microsoft.com/office/drawing/2016/ink" xmlns:am3d="http://schemas.microsoft.com/office/drawing/2017/model3d" xmlns:o="urn:schemas-microsoft-com:office:office" xmlns:r="http://schemas.openxmlformats.org/officeDocument/2006/relationships" xmlns:m="http://schemas.openxmlformats.org/officeDocument/2006/math" xmlns:v="urn:schemas-microsoft-com:vml" xmlns:wp14="http://schemas.microsoft.com/office/word/2010/wordprocessingDrawing" xmlns:wp="http://schemas.openxmlformats.org/drawingml/2006/wordprocessingDrawing" xmlns:w10="urn:schemas-microsoft-com:office:word" xmlns:w="http://schemas.openxmlformats.org/wordprocessingml/2006/main" xmlns:w14="http://schemas.microsoft.com/office/word/2010/wordml" xmlns:w15="http://schemas.microsoft.com/office/word/2012/wordml" xmlns:w16cex="http://schemas.microsoft.com/office/word/2018/wordml/cex" xmlns:w16cid="http://schemas.microsoft.com/office/word/2016/wordml/cid" xmlns:w16="http://schemas.microsoft.com/office/word/2018/wordml" xmlns:w16se="http://schemas.microsoft.com/office/word/2015/wordml/symex" xmlns:wpg="http://schemas.microsoft.com/office/word/2010/wordprocessingGroup" xmlns:wpi="http://schemas.microsoft.com/office/word/2010/wordprocessingInk" xmlns:wne="http://schemas.microsoft.com/office/word/2006/wordml" xmlns:wps="http://schemas.microsoft.com/office/word/2010/wordprocessingShape" mc:Ignorable="w14 w15 w16se w16cid w16 w16cex wp14">
-  <w16cex:commentExtensible w16cex:durableId="23747FA9" w16cex:dateUtc="2020-12-04T09:28:00Z"/>
-</w16cex:commentsExtensible>
-</file>
-
-<file path=word/commentsIds.xml><?xml version="1.0" encoding="utf-8"?>
-<w16cid:commentsIds xmlns:wpc="http://schemas.microsoft.com/office/word/2010/wordprocessingCanvas" xmlns:cx="http://schemas.microsoft.com/office/drawing/2014/chartex" xmlns:cx1="http://schemas.microsoft.com/office/drawing/2015/9/8/chartex" xmlns:cx2="http://schemas.microsoft.com/office/drawing/2015/10/21/chartex" xmlns:cx3="http://schemas.microsoft.com/office/drawing/2016/5/9/chartex" xmlns:cx4="http://schemas.microsoft.com/office/drawing/2016/5/10/chartex" xmlns:cx5="http://schemas.microsoft.com/office/drawing/2016/5/11/chartex" xmlns:cx6="http://schemas.microsoft.com/office/drawing/2016/5/12/chartex" xmlns:cx7="http://schemas.microsoft.com/office/drawing/2016/5/13/chartex" xmlns:cx8="http://schemas.microsoft.com/office/drawing/2016/5/14/chartex" xmlns:mc="http://schemas.openxmlformats.org/markup-compatibility/2006" xmlns:aink="http://schemas.microsoft.com/office/drawing/2016/ink" xmlns:am3d="http://schemas.microsoft.com/office/drawing/2017/model3d" xmlns:o="urn:schemas-microsoft-com:office:office" xmlns:r="http://schemas.openxmlformats.org/officeDocument/2006/relationships" xmlns:m="http://schemas.openxmlformats.org/officeDocument/2006/math" xmlns:v="urn:schemas-microsoft-com:vml" xmlns:wp14="http://schemas.microsoft.com/office/word/2010/wordprocessingDrawing" xmlns:wp="http://schemas.openxmlformats.org/drawingml/2006/wordprocessingDrawing" xmlns:w10="urn:schemas-microsoft-com:office:word" xmlns:w="http://schemas.openxmlformats.org/wordprocessingml/2006/main" xmlns:w14="http://schemas.microsoft.com/office/word/2010/wordml" xmlns:w15="http://schemas.microsoft.com/office/word/2012/wordml" xmlns:w16cex="http://schemas.microsoft.com/office/word/2018/wordml/cex" xmlns:w16cid="http://schemas.microsoft.com/office/word/2016/wordml/cid" xmlns:w16="http://schemas.microsoft.com/office/word/2018/wordml" xmlns:w16se="http://schemas.microsoft.com/office/word/2015/wordml/symex" xmlns:wpg="http://schemas.microsoft.com/office/word/2010/wordprocessingGroup" xmlns:wpi="http://schemas.microsoft.com/office/word/2010/wordprocessingInk" xmlns:wne="http://schemas.microsoft.com/office/word/2006/wordml" xmlns:wps="http://schemas.microsoft.com/office/word/2010/wordprocessingShape" mc:Ignorable="w14 w15 w16se w16cid w16 w16cex wp14">
-  <w16cid:commentId w16cid:paraId="0756537D" w16cid:durableId="23747FA9"/>
-</w16cid:commentsIds>
 </file>
 
 <file path=word/numbering.xml><?xml version="1.0" encoding="utf-8"?>
@@ -326,14 +375,6 @@
     <w:abstractNumId w:val="0"/>
   </w:num>
 </w:numbering>
-</file>
-
-<file path=word/people.xml><?xml version="1.0" encoding="utf-8"?>
-<w15:people xmlns:wpc="http://schemas.microsoft.com/office/word/2010/wordprocessingCanvas" xmlns:cx="http://schemas.microsoft.com/office/drawing/2014/chartex" xmlns:cx1="http://schemas.microsoft.com/office/drawing/2015/9/8/chartex" xmlns:cx2="http://schemas.microsoft.com/office/drawing/2015/10/21/chartex" xmlns:cx3="http://schemas.microsoft.com/office/drawing/2016/5/9/chartex" xmlns:cx4="http://schemas.microsoft.com/office/drawing/2016/5/10/chartex" xmlns:cx5="http://schemas.microsoft.com/office/drawing/2016/5/11/chartex" xmlns:cx6="http://schemas.microsoft.com/office/drawing/2016/5/12/chartex" xmlns:cx7="http://schemas.microsoft.com/office/drawing/2016/5/13/chartex" xmlns:cx8="http://schemas.microsoft.com/office/drawing/2016/5/14/chartex" xmlns:mc="http://schemas.openxmlformats.org/markup-compatibility/2006" xmlns:aink="http://schemas.microsoft.com/office/drawing/2016/ink" xmlns:am3d="http://schemas.microsoft.com/office/drawing/2017/model3d" xmlns:o="urn:schemas-microsoft-com:office:office" xmlns:r="http://schemas.openxmlformats.org/officeDocument/2006/relationships" xmlns:m="http://schemas.openxmlformats.org/officeDocument/2006/math" xmlns:v="urn:schemas-microsoft-com:vml" xmlns:wp14="http://schemas.microsoft.com/office/word/2010/wordprocessingDrawing" xmlns:wp="http://schemas.openxmlformats.org/drawingml/2006/wordprocessingDrawing" xmlns:w10="urn:schemas-microsoft-com:office:word" xmlns:w="http://schemas.openxmlformats.org/wordprocessingml/2006/main" xmlns:w14="http://schemas.microsoft.com/office/word/2010/wordml" xmlns:w15="http://schemas.microsoft.com/office/word/2012/wordml" xmlns:w16cex="http://schemas.microsoft.com/office/word/2018/wordml/cex" xmlns:w16cid="http://schemas.microsoft.com/office/word/2016/wordml/cid" xmlns:w16="http://schemas.microsoft.com/office/word/2018/wordml" xmlns:w16se="http://schemas.microsoft.com/office/word/2015/wordml/symex" xmlns:wpg="http://schemas.microsoft.com/office/word/2010/wordprocessingGroup" xmlns:wpi="http://schemas.microsoft.com/office/word/2010/wordprocessingInk" xmlns:wne="http://schemas.microsoft.com/office/word/2006/wordml" xmlns:wps="http://schemas.microsoft.com/office/word/2010/wordprocessingShape" mc:Ignorable="w14 w15 w16se w16cid w16 w16cex wp14">
-  <w15:person w15:author="Zbigniew">
-    <w15:presenceInfo w15:providerId="Windows Live" w15:userId="dc4603370df05aee"/>
-  </w15:person>
-</w15:people>
 </file>
 
 <file path=word/styles.xml><?xml version="1.0" encoding="utf-8"?>

</xml_diff>

<commit_message>
Commented and tidied some code up
-Commented ESP32 buggy sketch
-Added some functionality to reconnect the buggy automatically to the server upon disconnection
-When buggy disconnects from server or client itt now goes into manual mode automatically to precent it from driving around on its own without any way to stop it.
</commit_message>
<xml_diff>
--- a/Documentation/Introduction.docx
+++ b/Documentation/Introduction.docx
@@ -79,28 +79,14 @@
       <w:r>
         <w:t xml:space="preserve"> The distributed system uses a server to allow multiple </w:t>
       </w:r>
-      <w:proofErr w:type="gramStart"/>
-      <w:r>
-        <w:t>user</w:t>
-      </w:r>
-      <w:proofErr w:type="gramEnd"/>
+      <w:r>
+        <w:t>users</w:t>
+      </w:r>
       <w:r>
         <w:t xml:space="preserve"> to interact with buggies available on the network.</w:t>
       </w:r>
       <w:r>
-        <w:t xml:space="preserve"> </w:t>
-      </w:r>
-      <w:r>
-        <w:rPr>
-          <w:color w:val="FF0000"/>
-        </w:rPr>
-        <w:t>Point t</w:t>
-      </w:r>
-      <w:r>
-        <w:rPr>
-          <w:color w:val="FF0000"/>
-        </w:rPr>
-        <w:t>o the detailed list of objectives below and change the paragraph to make it sound like I will introduce the functionality and not that I already did it.</w:t>
+        <w:t xml:space="preserve"> A detailed set of objectives for the system is outlined below.</w:t>
       </w:r>
     </w:p>
     <w:p/>
@@ -116,12 +102,22 @@
           <w:ilvl w:val="0"/>
           <w:numId w:val="1"/>
         </w:numPr>
+        <w:jc w:val="both"/>
       </w:pPr>
       <w:r>
         <w:t xml:space="preserve">The system has to be capable </w:t>
       </w:r>
       <w:r>
-        <w:t>of allowing multiple users and multiple buggies to interact without any collisions or interference from other clients.</w:t>
+        <w:t xml:space="preserve">of allowing multiple users and multiple buggies </w:t>
+      </w:r>
+      <w:r>
+        <w:t xml:space="preserve">connected to the network </w:t>
+      </w:r>
+      <w:r>
+        <w:t xml:space="preserve">to interact </w:t>
+      </w:r>
+      <w:r>
+        <w:t xml:space="preserve">reliably without interference between users or major drop in performance. </w:t>
       </w:r>
     </w:p>
     <w:p>
@@ -131,9 +127,28 @@
           <w:ilvl w:val="0"/>
           <w:numId w:val="1"/>
         </w:numPr>
-      </w:pPr>
-      <w:r>
-        <w:t>The system should be scalable, potentially allowing tens of users and buggies to be connected without major decrease in performance.</w:t>
+        <w:jc w:val="both"/>
+      </w:pPr>
+      <w:r>
+        <w:t xml:space="preserve">The system should </w:t>
+      </w:r>
+      <w:r>
+        <w:t xml:space="preserve">be </w:t>
+      </w:r>
+      <w:r>
+        <w:t xml:space="preserve">reliable. </w:t>
+      </w:r>
+      <w:r>
+        <w:t xml:space="preserve">Communication: </w:t>
+      </w:r>
+      <w:r>
+        <w:t>Requests/data should arrive to its destination</w:t>
+      </w:r>
+      <w:r>
+        <w:t xml:space="preserve"> and loss of connection </w:t>
+      </w:r>
+      <w:r>
+        <w:t>between the server, users and buggies should be handled to prevent crashes or unpredictable buggy behaviour.</w:t>
       </w:r>
     </w:p>
     <w:p>
@@ -143,21 +158,13 @@
           <w:ilvl w:val="0"/>
           <w:numId w:val="1"/>
         </w:numPr>
-      </w:pPr>
-      <w:r>
-        <w:t xml:space="preserve">The system should </w:t>
-      </w:r>
-      <w:r>
-        <w:t xml:space="preserve">be </w:t>
-      </w:r>
-      <w:r>
-        <w:t xml:space="preserve">reliable. </w:t>
-      </w:r>
-      <w:r>
-        <w:t xml:space="preserve">Communication: </w:t>
-      </w:r>
-      <w:r>
-        <w:t>Requests/data should arrive to its destination. Additionally, no crashes or hang-ups should occur.</w:t>
+        <w:jc w:val="both"/>
+      </w:pPr>
+      <w:r>
+        <w:t xml:space="preserve">The buggy should send back environmental data such as light levels, temperature, and humidity. Any other necessary information should </w:t>
+      </w:r>
+      <w:r>
+        <w:t>also be sent back. All the information is to be sent back to the connected controller to be displayed on its GUI.</w:t>
       </w:r>
     </w:p>
     <w:p>
@@ -167,12 +174,22 @@
           <w:ilvl w:val="0"/>
           <w:numId w:val="1"/>
         </w:numPr>
-      </w:pPr>
-      <w:r>
-        <w:t xml:space="preserve">The buggy should send back environmental data such as light levels, temperature, and humidity. Any other necessary information should </w:t>
-      </w:r>
-      <w:r>
-        <w:t>also be sent back. All the information is to be sent back to the connected controller to be displayed on its GUI.</w:t>
+        <w:jc w:val="both"/>
+      </w:pPr>
+      <w:r>
+        <w:t xml:space="preserve">The controller should be able to control the movement of the buggy and configure it if necessary. </w:t>
+      </w:r>
+      <w:r>
+        <w:rPr>
+          <w:color w:val="FF0000"/>
+        </w:rPr>
+        <w:t xml:space="preserve">The buggy </w:t>
+      </w:r>
+      <w:r>
+        <w:rPr>
+          <w:color w:val="FF0000"/>
+        </w:rPr>
+        <w:t>should stop moving if it encounters an object but should let the controller move in another direction to find another path.</w:t>
       </w:r>
     </w:p>
     <w:p>
@@ -182,84 +199,22 @@
           <w:ilvl w:val="0"/>
           <w:numId w:val="1"/>
         </w:numPr>
-      </w:pPr>
-      <w:r>
-        <w:t xml:space="preserve">The controller should be able to control the movement of the buggy and configure it if necessary. </w:t>
-      </w:r>
-      <w:r>
-        <w:rPr>
-          <w:color w:val="FF0000"/>
-        </w:rPr>
-        <w:t xml:space="preserve">The buggy </w:t>
-      </w:r>
-      <w:r>
-        <w:rPr>
-          <w:color w:val="FF0000"/>
-        </w:rPr>
-        <w:t>should stop moving if it encounters an object but should let the controller move in another direction to find another path.</w:t>
-      </w:r>
-    </w:p>
-    <w:p>
-      <w:pPr>
-        <w:pStyle w:val="ListParagraph"/>
-        <w:numPr>
-          <w:ilvl w:val="0"/>
-          <w:numId w:val="1"/>
-        </w:numPr>
+        <w:jc w:val="both"/>
       </w:pPr>
       <w:r>
         <w:t>In autonomous mode, the buggy will send</w:t>
       </w:r>
       <w:r>
-        <w:t xml:space="preserve"> data back to the connected controller client automatically. Additionally, the buggy will be able to move around autonomously avoiding obstacles in its way.</w:t>
+        <w:t xml:space="preserve"> data back to the connected controller client automatically</w:t>
+      </w:r>
+      <w:r>
+        <w:t xml:space="preserve"> and periodically</w:t>
+      </w:r>
+      <w:r>
+        <w:t>. Additionally, the buggy will be able to move around autonomously avoiding obstacles in its way.</w:t>
       </w:r>
     </w:p>
     <w:p/>
-    <w:p>
-      <w:r>
-        <w:t>Normal Mode / user mode</w:t>
-      </w:r>
-    </w:p>
-    <w:p>
-      <w:r>
-        <w:t>Configuration Mode</w:t>
-      </w:r>
-      <w:r>
-        <w:t xml:space="preserve"> – configuration mode could for example,</w:t>
-      </w:r>
-      <w:r>
-        <w:t xml:space="preserve"> configure the thresholds for the sensors. These thresholds determine whether the buggy should send a message to the controller/s or the server when the thresholds have been crossed.</w:t>
-      </w:r>
-      <w:r>
-        <w:t xml:space="preserve"> Can change the frequency of sending back data to the clients.</w:t>
-      </w:r>
-    </w:p>
-    <w:p>
-      <w:r>
-        <w:t>Debug Mode / test mode</w:t>
-      </w:r>
-    </w:p>
-    <w:p>
-      <w:r>
-        <w:t>Autonomous Mode</w:t>
-      </w:r>
-      <w:r>
-        <w:t xml:space="preserve"> – In autonomous mode the buggy can report if some readings are too high or too low. For </w:t>
-      </w:r>
-      <w:proofErr w:type="gramStart"/>
-      <w:r>
-        <w:t>example</w:t>
-      </w:r>
-      <w:proofErr w:type="gramEnd"/>
-      <w:r>
-        <w:t xml:space="preserve"> temperature</w:t>
-      </w:r>
-    </w:p>
-    <w:p>
-      <w:r>
-        <w:t>Supervisor Mode</w:t>
-      </w:r>
-    </w:p>
     <w:p/>
     <w:p>
       <w:proofErr w:type="gramStart"/>

</xml_diff>